<commit_message>
adicionando alguns comentários no código
</commit_message>
<xml_diff>
--- a/TI - Doc/doc.docx
+++ b/TI - Doc/doc.docx
@@ -937,7 +937,7 @@
           <w:b/>
           <w:bCs/>
         </w:rPr>
-        <w:t>7</w:t>
+        <w:t>6</w:t>
       </w:r>
     </w:p>
     <w:p>
@@ -1041,7 +1041,7 @@
           <w:b/>
           <w:bCs/>
         </w:rPr>
-        <w:t>7</w:t>
+        <w:t>6</w:t>
       </w:r>
     </w:p>
     <w:p>
@@ -1328,27 +1328,425 @@
           <w:szCs w:val="30"/>
         </w:rPr>
       </w:pPr>
-    </w:p>
-    <w:p>
-      <w:pPr>
+      <w:r>
         <w:rPr>
           <w:b/>
           <w:bCs/>
           <w:sz w:val="30"/>
           <w:szCs w:val="30"/>
         </w:rPr>
-      </w:pPr>
-    </w:p>
-    <w:p>
-      <w:pPr>
+        <w:lastRenderedPageBreak/>
+        <w:t xml:space="preserve">1. </w:t>
+      </w:r>
+      <w:r>
         <w:rPr>
           <w:b/>
           <w:bCs/>
           <w:sz w:val="30"/>
           <w:szCs w:val="30"/>
         </w:rPr>
-      </w:pPr>
-    </w:p>
+        <w:t>Contexto</w:t>
+      </w:r>
+    </w:p>
+    <w:p>
+      <w:pPr>
+        <w:rPr>
+          <w:sz w:val="24"/>
+          <w:szCs w:val="24"/>
+        </w:rPr>
+      </w:pPr>
+      <w:r>
+        <w:rPr>
+          <w:sz w:val="24"/>
+          <w:szCs w:val="24"/>
+        </w:rPr>
+        <w:t>Tudo começou quando eu estava conversando com um colega de classe no ensino fundamental, por volta de</w:t>
+      </w:r>
+      <w:r>
+        <w:rPr>
+          <w:sz w:val="24"/>
+          <w:szCs w:val="24"/>
+        </w:rPr>
+        <w:t xml:space="preserve"> maio de</w:t>
+      </w:r>
+      <w:r>
+        <w:rPr>
+          <w:sz w:val="24"/>
+          <w:szCs w:val="24"/>
+        </w:rPr>
+        <w:t xml:space="preserve"> 2017, eu estava no 7° ano, e ele comentou sobre essa série, conversamos pouco sobre, pensei que fosse algo sem graça de primeiro momento</w:t>
+      </w:r>
+      <w:r>
+        <w:rPr>
+          <w:sz w:val="24"/>
+          <w:szCs w:val="24"/>
+        </w:rPr>
+        <w:t>, s</w:t>
+      </w:r>
+      <w:r>
+        <w:rPr>
+          <w:sz w:val="24"/>
+          <w:szCs w:val="24"/>
+        </w:rPr>
+        <w:t xml:space="preserve">e passou algum tempo e eu estava em casa em um dia normal, pensando na vida, porque tinha acabado de me mudar para um bairro novo, então conhecia poucas pessoas e não saia muito de casa e então comecei a mexer </w:t>
+      </w:r>
+      <w:r>
+        <w:rPr>
+          <w:sz w:val="24"/>
+          <w:szCs w:val="24"/>
+        </w:rPr>
+        <w:t xml:space="preserve">na </w:t>
+      </w:r>
+      <w:r>
+        <w:rPr>
+          <w:sz w:val="24"/>
+          <w:szCs w:val="24"/>
+        </w:rPr>
+        <w:t>famosa plataforma de séries e filmes, Netflix. Mexendo</w:t>
+      </w:r>
+      <w:r>
+        <w:rPr>
+          <w:sz w:val="24"/>
+          <w:szCs w:val="24"/>
+        </w:rPr>
+        <w:t xml:space="preserve"> por um tempo</w:t>
+      </w:r>
+      <w:r>
+        <w:rPr>
+          <w:sz w:val="24"/>
+          <w:szCs w:val="24"/>
+        </w:rPr>
+        <w:t xml:space="preserve"> então, já um pouco bravo por não encontrar algo bom para colocar, achei a série</w:t>
+      </w:r>
+      <w:r>
+        <w:rPr>
+          <w:sz w:val="24"/>
+          <w:szCs w:val="24"/>
+        </w:rPr>
+        <w:t xml:space="preserve"> do</w:t>
+      </w:r>
+      <w:r>
+        <w:rPr>
+          <w:sz w:val="24"/>
+          <w:szCs w:val="24"/>
+        </w:rPr>
+        <w:t xml:space="preserve"> Rick </w:t>
+      </w:r>
+      <w:proofErr w:type="spellStart"/>
+      <w:r>
+        <w:rPr>
+          <w:sz w:val="24"/>
+          <w:szCs w:val="24"/>
+        </w:rPr>
+        <w:t>And</w:t>
+      </w:r>
+      <w:proofErr w:type="spellEnd"/>
+      <w:r>
+        <w:rPr>
+          <w:sz w:val="24"/>
+          <w:szCs w:val="24"/>
+        </w:rPr>
+        <w:t xml:space="preserve"> </w:t>
+      </w:r>
+      <w:proofErr w:type="spellStart"/>
+      <w:r>
+        <w:rPr>
+          <w:sz w:val="24"/>
+          <w:szCs w:val="24"/>
+        </w:rPr>
+        <w:t>Morty</w:t>
+      </w:r>
+      <w:proofErr w:type="spellEnd"/>
+      <w:r>
+        <w:rPr>
+          <w:sz w:val="24"/>
+          <w:szCs w:val="24"/>
+        </w:rPr>
+        <w:t>, resolvi ver o primeiro episódio</w:t>
+      </w:r>
+      <w:r>
+        <w:rPr>
+          <w:sz w:val="24"/>
+          <w:szCs w:val="24"/>
+        </w:rPr>
+        <w:t xml:space="preserve"> </w:t>
+      </w:r>
+      <w:r>
+        <w:rPr>
+          <w:sz w:val="24"/>
+          <w:szCs w:val="24"/>
+        </w:rPr>
+        <w:t xml:space="preserve">para tirar </w:t>
+      </w:r>
+      <w:r>
+        <w:rPr>
+          <w:sz w:val="24"/>
+          <w:szCs w:val="24"/>
+        </w:rPr>
+        <w:t>minha</w:t>
+      </w:r>
+      <w:r>
+        <w:rPr>
+          <w:sz w:val="24"/>
+          <w:szCs w:val="24"/>
+        </w:rPr>
+        <w:t xml:space="preserve"> curiosidade</w:t>
+      </w:r>
+      <w:r>
+        <w:rPr>
+          <w:sz w:val="24"/>
+          <w:szCs w:val="24"/>
+        </w:rPr>
+        <w:t xml:space="preserve"> sobre</w:t>
+      </w:r>
+      <w:r>
+        <w:rPr>
+          <w:sz w:val="24"/>
+          <w:szCs w:val="24"/>
+        </w:rPr>
+        <w:t xml:space="preserve">, quando comecei assistir já comecei a </w:t>
+      </w:r>
+      <w:r>
+        <w:rPr>
+          <w:sz w:val="24"/>
+          <w:szCs w:val="24"/>
+        </w:rPr>
+        <w:t>me interessar</w:t>
+      </w:r>
+      <w:r>
+        <w:rPr>
+          <w:sz w:val="24"/>
+          <w:szCs w:val="24"/>
+        </w:rPr>
+        <w:t>, é uma série muito engraçada e envolve muita</w:t>
+      </w:r>
+      <w:r>
+        <w:rPr>
+          <w:sz w:val="24"/>
+          <w:szCs w:val="24"/>
+        </w:rPr>
+        <w:t>s</w:t>
+      </w:r>
+      <w:r>
+        <w:rPr>
+          <w:sz w:val="24"/>
+          <w:szCs w:val="24"/>
+        </w:rPr>
+        <w:t xml:space="preserve"> coisa</w:t>
+      </w:r>
+      <w:r>
+        <w:rPr>
+          <w:sz w:val="24"/>
+          <w:szCs w:val="24"/>
+        </w:rPr>
+        <w:t>s</w:t>
+      </w:r>
+      <w:r>
+        <w:rPr>
+          <w:sz w:val="24"/>
+          <w:szCs w:val="24"/>
+        </w:rPr>
+        <w:t xml:space="preserve"> complexa</w:t>
+      </w:r>
+      <w:r>
+        <w:rPr>
+          <w:sz w:val="24"/>
+          <w:szCs w:val="24"/>
+        </w:rPr>
+        <w:t>s</w:t>
+      </w:r>
+      <w:r>
+        <w:rPr>
+          <w:sz w:val="24"/>
+          <w:szCs w:val="24"/>
+        </w:rPr>
+        <w:t xml:space="preserve"> e mensagens subliminares durante</w:t>
+      </w:r>
+      <w:r>
+        <w:rPr>
+          <w:sz w:val="24"/>
+          <w:szCs w:val="24"/>
+        </w:rPr>
+        <w:t xml:space="preserve"> seu decorrer</w:t>
+      </w:r>
+      <w:r>
+        <w:rPr>
+          <w:sz w:val="24"/>
+          <w:szCs w:val="24"/>
+        </w:rPr>
+        <w:t>, comecei a me aprofundar mais na hist</w:t>
+      </w:r>
+      <w:r>
+        <w:rPr>
+          <w:sz w:val="24"/>
+          <w:szCs w:val="24"/>
+        </w:rPr>
+        <w:t>ó</w:t>
+      </w:r>
+      <w:r>
+        <w:rPr>
+          <w:sz w:val="24"/>
+          <w:szCs w:val="24"/>
+        </w:rPr>
+        <w:t xml:space="preserve">ria </w:t>
+      </w:r>
+      <w:r>
+        <w:rPr>
+          <w:sz w:val="24"/>
+          <w:szCs w:val="24"/>
+        </w:rPr>
+        <w:t>da série</w:t>
+      </w:r>
+      <w:r>
+        <w:rPr>
+          <w:sz w:val="24"/>
+          <w:szCs w:val="24"/>
+        </w:rPr>
+        <w:t>, cheguei até ter um contato com um dos dubladores d</w:t>
+      </w:r>
+      <w:r>
+        <w:rPr>
+          <w:sz w:val="24"/>
+          <w:szCs w:val="24"/>
+        </w:rPr>
+        <w:t xml:space="preserve">e um dos personagens principais, o </w:t>
+      </w:r>
+      <w:r>
+        <w:rPr>
+          <w:sz w:val="24"/>
+          <w:szCs w:val="24"/>
+        </w:rPr>
+        <w:t>Rick</w:t>
+      </w:r>
+      <w:r>
+        <w:rPr>
+          <w:sz w:val="24"/>
+          <w:szCs w:val="24"/>
+        </w:rPr>
+        <w:t>.</w:t>
+      </w:r>
+      <w:r>
+        <w:rPr>
+          <w:sz w:val="24"/>
+          <w:szCs w:val="24"/>
+        </w:rPr>
+        <w:t xml:space="preserve"> </w:t>
+      </w:r>
+      <w:r>
+        <w:rPr>
+          <w:sz w:val="24"/>
+          <w:szCs w:val="24"/>
+        </w:rPr>
+        <w:t>V</w:t>
+      </w:r>
+      <w:r>
+        <w:rPr>
+          <w:sz w:val="24"/>
+          <w:szCs w:val="24"/>
+        </w:rPr>
+        <w:t xml:space="preserve">ia </w:t>
+      </w:r>
+      <w:r>
+        <w:rPr>
+          <w:sz w:val="24"/>
+          <w:szCs w:val="24"/>
+        </w:rPr>
+        <w:t xml:space="preserve">também alguns </w:t>
+      </w:r>
+      <w:r>
+        <w:rPr>
+          <w:sz w:val="24"/>
+          <w:szCs w:val="24"/>
+        </w:rPr>
+        <w:t xml:space="preserve">vídeos sobre as </w:t>
+      </w:r>
+      <w:r>
+        <w:rPr>
+          <w:sz w:val="24"/>
+          <w:szCs w:val="24"/>
+        </w:rPr>
+        <w:t>“</w:t>
+      </w:r>
+      <w:r>
+        <w:rPr>
+          <w:sz w:val="24"/>
+          <w:szCs w:val="24"/>
+        </w:rPr>
+        <w:t>mensagens</w:t>
+      </w:r>
+      <w:r>
+        <w:rPr>
+          <w:sz w:val="24"/>
+          <w:szCs w:val="24"/>
+        </w:rPr>
+        <w:t xml:space="preserve"> subliminares”</w:t>
+      </w:r>
+      <w:r>
+        <w:rPr>
+          <w:sz w:val="24"/>
+          <w:szCs w:val="24"/>
+        </w:rPr>
+        <w:t xml:space="preserve"> que a s</w:t>
+      </w:r>
+      <w:r>
+        <w:rPr>
+          <w:sz w:val="24"/>
+          <w:szCs w:val="24"/>
+        </w:rPr>
+        <w:t>é</w:t>
+      </w:r>
+      <w:r>
+        <w:rPr>
+          <w:sz w:val="24"/>
+          <w:szCs w:val="24"/>
+        </w:rPr>
+        <w:t>rie passava, sempre que eu acabava</w:t>
+      </w:r>
+      <w:r>
+        <w:rPr>
+          <w:sz w:val="24"/>
+          <w:szCs w:val="24"/>
+        </w:rPr>
+        <w:t xml:space="preserve"> de assistir ela,</w:t>
+      </w:r>
+      <w:r>
+        <w:rPr>
+          <w:sz w:val="24"/>
+          <w:szCs w:val="24"/>
+        </w:rPr>
+        <w:t xml:space="preserve"> eu voltava para o primeiro episódio, at</w:t>
+      </w:r>
+      <w:r>
+        <w:rPr>
+          <w:sz w:val="24"/>
+          <w:szCs w:val="24"/>
+        </w:rPr>
+        <w:t xml:space="preserve">é </w:t>
+      </w:r>
+      <w:r>
+        <w:rPr>
+          <w:sz w:val="24"/>
+          <w:szCs w:val="24"/>
+        </w:rPr>
+        <w:t>aparecer algo novo para assistir, e foi assim que fui criando minha paixão por essa séri</w:t>
+      </w:r>
+      <w:r>
+        <w:rPr>
+          <w:sz w:val="24"/>
+          <w:szCs w:val="24"/>
+        </w:rPr>
+        <w:t>e, e todas as vezes que estava disponível na Netflix eu assistia</w:t>
+      </w:r>
+      <w:r>
+        <w:rPr>
+          <w:sz w:val="24"/>
+          <w:szCs w:val="24"/>
+        </w:rPr>
+        <w:t xml:space="preserve"> ela mais uma vez, sou apaixonado nessa série até hoje.</w:t>
+      </w:r>
+    </w:p>
+    <w:p/>
+    <w:p/>
     <w:p>
       <w:pPr>
         <w:rPr>
@@ -1358,37 +1756,92 @@
           <w:szCs w:val="30"/>
         </w:rPr>
       </w:pPr>
-    </w:p>
-    <w:p>
-      <w:pPr>
+      <w:r>
         <w:rPr>
           <w:b/>
           <w:bCs/>
           <w:sz w:val="30"/>
           <w:szCs w:val="30"/>
         </w:rPr>
-      </w:pPr>
-    </w:p>
-    <w:p>
-      <w:pPr>
+        <w:t xml:space="preserve">2. </w:t>
+      </w:r>
+      <w:r>
         <w:rPr>
           <w:b/>
           <w:bCs/>
           <w:sz w:val="30"/>
           <w:szCs w:val="30"/>
         </w:rPr>
-      </w:pPr>
-    </w:p>
-    <w:p>
-      <w:pPr>
+        <w:t>Objetivos do Projeto</w:t>
+      </w:r>
+      <w:r>
         <w:rPr>
           <w:b/>
           <w:bCs/>
           <w:sz w:val="30"/>
           <w:szCs w:val="30"/>
         </w:rPr>
-      </w:pPr>
-    </w:p>
+        <w:t xml:space="preserve"> </w:t>
+      </w:r>
+    </w:p>
+    <w:p>
+      <w:pPr>
+        <w:rPr>
+          <w:sz w:val="24"/>
+          <w:szCs w:val="24"/>
+        </w:rPr>
+      </w:pPr>
+      <w:r>
+        <w:rPr>
+          <w:sz w:val="24"/>
+          <w:szCs w:val="24"/>
+        </w:rPr>
+        <w:t xml:space="preserve">O objetivo do projeto é mostrar para os professores o quanto sou apaixonado e me identifico com essa série, também existe um quiz dentro </w:t>
+      </w:r>
+      <w:r>
+        <w:rPr>
+          <w:sz w:val="24"/>
+          <w:szCs w:val="24"/>
+        </w:rPr>
+        <w:t>do meu site</w:t>
+      </w:r>
+      <w:r>
+        <w:rPr>
+          <w:sz w:val="24"/>
+          <w:szCs w:val="24"/>
+        </w:rPr>
+        <w:t xml:space="preserve"> para que haja interação com o</w:t>
+      </w:r>
+      <w:r>
+        <w:rPr>
+          <w:sz w:val="24"/>
+          <w:szCs w:val="24"/>
+        </w:rPr>
+        <w:t>s</w:t>
+      </w:r>
+      <w:r>
+        <w:rPr>
+          <w:sz w:val="24"/>
+          <w:szCs w:val="24"/>
+        </w:rPr>
+        <w:t xml:space="preserve"> usuário</w:t>
+      </w:r>
+      <w:r>
+        <w:rPr>
+          <w:sz w:val="24"/>
+          <w:szCs w:val="24"/>
+        </w:rPr>
+        <w:t>s</w:t>
+      </w:r>
+      <w:r>
+        <w:rPr>
+          <w:sz w:val="24"/>
+          <w:szCs w:val="24"/>
+        </w:rPr>
+        <w:t>.</w:t>
+      </w:r>
+    </w:p>
+    <w:p/>
     <w:p>
       <w:pPr>
         <w:rPr>
@@ -1398,556 +1851,13 @@
           <w:szCs w:val="30"/>
         </w:rPr>
       </w:pPr>
-    </w:p>
-    <w:p>
-      <w:pPr>
+      <w:r>
         <w:rPr>
           <w:b/>
           <w:bCs/>
           <w:sz w:val="30"/>
           <w:szCs w:val="30"/>
         </w:rPr>
-      </w:pPr>
-    </w:p>
-    <w:p>
-      <w:pPr>
-        <w:rPr>
-          <w:b/>
-          <w:bCs/>
-          <w:sz w:val="30"/>
-          <w:szCs w:val="30"/>
-        </w:rPr>
-      </w:pPr>
-      <w:r>
-        <w:rPr>
-          <w:b/>
-          <w:bCs/>
-          <w:sz w:val="30"/>
-          <w:szCs w:val="30"/>
-        </w:rPr>
-        <w:t xml:space="preserve">1. </w:t>
-      </w:r>
-      <w:r>
-        <w:rPr>
-          <w:b/>
-          <w:bCs/>
-          <w:sz w:val="30"/>
-          <w:szCs w:val="30"/>
-        </w:rPr>
-        <w:t>Contexto</w:t>
-      </w:r>
-    </w:p>
-    <w:p>
-      <w:pPr>
-        <w:rPr>
-          <w:sz w:val="24"/>
-          <w:szCs w:val="24"/>
-        </w:rPr>
-      </w:pPr>
-      <w:r>
-        <w:rPr>
-          <w:sz w:val="24"/>
-          <w:szCs w:val="24"/>
-        </w:rPr>
-        <w:t>Tudo começou quando eu estava conversando com um colega de classe no ensino fundamental, por volta de</w:t>
-      </w:r>
-      <w:r>
-        <w:rPr>
-          <w:sz w:val="24"/>
-          <w:szCs w:val="24"/>
-        </w:rPr>
-        <w:t xml:space="preserve"> maio de</w:t>
-      </w:r>
-      <w:r>
-        <w:rPr>
-          <w:sz w:val="24"/>
-          <w:szCs w:val="24"/>
-        </w:rPr>
-        <w:t xml:space="preserve"> 2017, eu estava no 7° ano, e ele comentou sobre essa série, conversamos pouco sobre, pensei que fosse algo sem graça de primeiro momento</w:t>
-      </w:r>
-      <w:r>
-        <w:rPr>
-          <w:sz w:val="24"/>
-          <w:szCs w:val="24"/>
-        </w:rPr>
-        <w:t>, s</w:t>
-      </w:r>
-      <w:r>
-        <w:rPr>
-          <w:sz w:val="24"/>
-          <w:szCs w:val="24"/>
-        </w:rPr>
-        <w:t xml:space="preserve">e passou algum tempo e eu estava em casa em um dia normal, pensando na vida, porque tinha acabado de me mudar para um bairro novo, então conhecia poucas pessoas e não saia muito de casa e então comecei a mexer </w:t>
-      </w:r>
-      <w:r>
-        <w:rPr>
-          <w:sz w:val="24"/>
-          <w:szCs w:val="24"/>
-        </w:rPr>
-        <w:t xml:space="preserve">na </w:t>
-      </w:r>
-      <w:r>
-        <w:rPr>
-          <w:sz w:val="24"/>
-          <w:szCs w:val="24"/>
-        </w:rPr>
-        <w:t>famosa plataforma de séries e filmes, Netflix. Mexendo</w:t>
-      </w:r>
-      <w:r>
-        <w:rPr>
-          <w:sz w:val="24"/>
-          <w:szCs w:val="24"/>
-        </w:rPr>
-        <w:t xml:space="preserve"> por um tempo</w:t>
-      </w:r>
-      <w:r>
-        <w:rPr>
-          <w:sz w:val="24"/>
-          <w:szCs w:val="24"/>
-        </w:rPr>
-        <w:t xml:space="preserve"> então, já um pouco bravo por não encontrar algo bom para colocar, achei a série</w:t>
-      </w:r>
-      <w:r>
-        <w:rPr>
-          <w:sz w:val="24"/>
-          <w:szCs w:val="24"/>
-        </w:rPr>
-        <w:t xml:space="preserve"> do</w:t>
-      </w:r>
-      <w:r>
-        <w:rPr>
-          <w:sz w:val="24"/>
-          <w:szCs w:val="24"/>
-        </w:rPr>
-        <w:t xml:space="preserve"> Rick </w:t>
-      </w:r>
-      <w:proofErr w:type="spellStart"/>
-      <w:r>
-        <w:rPr>
-          <w:sz w:val="24"/>
-          <w:szCs w:val="24"/>
-        </w:rPr>
-        <w:t>And</w:t>
-      </w:r>
-      <w:proofErr w:type="spellEnd"/>
-      <w:r>
-        <w:rPr>
-          <w:sz w:val="24"/>
-          <w:szCs w:val="24"/>
-        </w:rPr>
-        <w:t xml:space="preserve"> </w:t>
-      </w:r>
-      <w:proofErr w:type="spellStart"/>
-      <w:r>
-        <w:rPr>
-          <w:sz w:val="24"/>
-          <w:szCs w:val="24"/>
-        </w:rPr>
-        <w:t>Morty</w:t>
-      </w:r>
-      <w:proofErr w:type="spellEnd"/>
-      <w:r>
-        <w:rPr>
-          <w:sz w:val="24"/>
-          <w:szCs w:val="24"/>
-        </w:rPr>
-        <w:t>, resolvi ver o primeiro episódio</w:t>
-      </w:r>
-      <w:r>
-        <w:rPr>
-          <w:sz w:val="24"/>
-          <w:szCs w:val="24"/>
-        </w:rPr>
-        <w:t xml:space="preserve"> </w:t>
-      </w:r>
-      <w:r>
-        <w:rPr>
-          <w:sz w:val="24"/>
-          <w:szCs w:val="24"/>
-        </w:rPr>
-        <w:t xml:space="preserve">para tirar </w:t>
-      </w:r>
-      <w:r>
-        <w:rPr>
-          <w:sz w:val="24"/>
-          <w:szCs w:val="24"/>
-        </w:rPr>
-        <w:t>minha</w:t>
-      </w:r>
-      <w:r>
-        <w:rPr>
-          <w:sz w:val="24"/>
-          <w:szCs w:val="24"/>
-        </w:rPr>
-        <w:t xml:space="preserve"> curiosidade</w:t>
-      </w:r>
-      <w:r>
-        <w:rPr>
-          <w:sz w:val="24"/>
-          <w:szCs w:val="24"/>
-        </w:rPr>
-        <w:t xml:space="preserve"> sobre</w:t>
-      </w:r>
-      <w:r>
-        <w:rPr>
-          <w:sz w:val="24"/>
-          <w:szCs w:val="24"/>
-        </w:rPr>
-        <w:t xml:space="preserve">, quando comecei assistir já comecei a </w:t>
-      </w:r>
-      <w:r>
-        <w:rPr>
-          <w:sz w:val="24"/>
-          <w:szCs w:val="24"/>
-        </w:rPr>
-        <w:t>me interessar</w:t>
-      </w:r>
-      <w:r>
-        <w:rPr>
-          <w:sz w:val="24"/>
-          <w:szCs w:val="24"/>
-        </w:rPr>
-        <w:t>, é uma série muito engraçada e envolve muita</w:t>
-      </w:r>
-      <w:r>
-        <w:rPr>
-          <w:sz w:val="24"/>
-          <w:szCs w:val="24"/>
-        </w:rPr>
-        <w:t>s</w:t>
-      </w:r>
-      <w:r>
-        <w:rPr>
-          <w:sz w:val="24"/>
-          <w:szCs w:val="24"/>
-        </w:rPr>
-        <w:t xml:space="preserve"> coisa</w:t>
-      </w:r>
-      <w:r>
-        <w:rPr>
-          <w:sz w:val="24"/>
-          <w:szCs w:val="24"/>
-        </w:rPr>
-        <w:t>s</w:t>
-      </w:r>
-      <w:r>
-        <w:rPr>
-          <w:sz w:val="24"/>
-          <w:szCs w:val="24"/>
-        </w:rPr>
-        <w:t xml:space="preserve"> complexa</w:t>
-      </w:r>
-      <w:r>
-        <w:rPr>
-          <w:sz w:val="24"/>
-          <w:szCs w:val="24"/>
-        </w:rPr>
-        <w:t>s</w:t>
-      </w:r>
-      <w:r>
-        <w:rPr>
-          <w:sz w:val="24"/>
-          <w:szCs w:val="24"/>
-        </w:rPr>
-        <w:t xml:space="preserve"> e mensagens subliminares durante</w:t>
-      </w:r>
-      <w:r>
-        <w:rPr>
-          <w:sz w:val="24"/>
-          <w:szCs w:val="24"/>
-        </w:rPr>
-        <w:t xml:space="preserve"> seu decorrer</w:t>
-      </w:r>
-      <w:r>
-        <w:rPr>
-          <w:sz w:val="24"/>
-          <w:szCs w:val="24"/>
-        </w:rPr>
-        <w:t>, comecei a me aprofundar mais na hist</w:t>
-      </w:r>
-      <w:r>
-        <w:rPr>
-          <w:sz w:val="24"/>
-          <w:szCs w:val="24"/>
-        </w:rPr>
-        <w:t>ó</w:t>
-      </w:r>
-      <w:r>
-        <w:rPr>
-          <w:sz w:val="24"/>
-          <w:szCs w:val="24"/>
-        </w:rPr>
-        <w:t xml:space="preserve">ria </w:t>
-      </w:r>
-      <w:r>
-        <w:rPr>
-          <w:sz w:val="24"/>
-          <w:szCs w:val="24"/>
-        </w:rPr>
-        <w:t>da série</w:t>
-      </w:r>
-      <w:r>
-        <w:rPr>
-          <w:sz w:val="24"/>
-          <w:szCs w:val="24"/>
-        </w:rPr>
-        <w:t>, cheguei até ter um contato com um dos dubladores d</w:t>
-      </w:r>
-      <w:r>
-        <w:rPr>
-          <w:sz w:val="24"/>
-          <w:szCs w:val="24"/>
-        </w:rPr>
-        <w:t xml:space="preserve">e um dos personagens principais, o </w:t>
-      </w:r>
-      <w:r>
-        <w:rPr>
-          <w:sz w:val="24"/>
-          <w:szCs w:val="24"/>
-        </w:rPr>
-        <w:t>Rick</w:t>
-      </w:r>
-      <w:r>
-        <w:rPr>
-          <w:sz w:val="24"/>
-          <w:szCs w:val="24"/>
-        </w:rPr>
-        <w:t>.</w:t>
-      </w:r>
-      <w:r>
-        <w:rPr>
-          <w:sz w:val="24"/>
-          <w:szCs w:val="24"/>
-        </w:rPr>
-        <w:t xml:space="preserve"> </w:t>
-      </w:r>
-      <w:r>
-        <w:rPr>
-          <w:sz w:val="24"/>
-          <w:szCs w:val="24"/>
-        </w:rPr>
-        <w:t>V</w:t>
-      </w:r>
-      <w:r>
-        <w:rPr>
-          <w:sz w:val="24"/>
-          <w:szCs w:val="24"/>
-        </w:rPr>
-        <w:t xml:space="preserve">ia </w:t>
-      </w:r>
-      <w:r>
-        <w:rPr>
-          <w:sz w:val="24"/>
-          <w:szCs w:val="24"/>
-        </w:rPr>
-        <w:t xml:space="preserve">também alguns </w:t>
-      </w:r>
-      <w:r>
-        <w:rPr>
-          <w:sz w:val="24"/>
-          <w:szCs w:val="24"/>
-        </w:rPr>
-        <w:t xml:space="preserve">vídeos sobre as </w:t>
-      </w:r>
-      <w:r>
-        <w:rPr>
-          <w:sz w:val="24"/>
-          <w:szCs w:val="24"/>
-        </w:rPr>
-        <w:t>“</w:t>
-      </w:r>
-      <w:r>
-        <w:rPr>
-          <w:sz w:val="24"/>
-          <w:szCs w:val="24"/>
-        </w:rPr>
-        <w:t>mensagens</w:t>
-      </w:r>
-      <w:r>
-        <w:rPr>
-          <w:sz w:val="24"/>
-          <w:szCs w:val="24"/>
-        </w:rPr>
-        <w:t xml:space="preserve"> subliminares”</w:t>
-      </w:r>
-      <w:r>
-        <w:rPr>
-          <w:sz w:val="24"/>
-          <w:szCs w:val="24"/>
-        </w:rPr>
-        <w:t xml:space="preserve"> que a s</w:t>
-      </w:r>
-      <w:r>
-        <w:rPr>
-          <w:sz w:val="24"/>
-          <w:szCs w:val="24"/>
-        </w:rPr>
-        <w:t>é</w:t>
-      </w:r>
-      <w:r>
-        <w:rPr>
-          <w:sz w:val="24"/>
-          <w:szCs w:val="24"/>
-        </w:rPr>
-        <w:t>rie passava, sempre que eu acabava</w:t>
-      </w:r>
-      <w:r>
-        <w:rPr>
-          <w:sz w:val="24"/>
-          <w:szCs w:val="24"/>
-        </w:rPr>
-        <w:t xml:space="preserve"> de assistir ela,</w:t>
-      </w:r>
-      <w:r>
-        <w:rPr>
-          <w:sz w:val="24"/>
-          <w:szCs w:val="24"/>
-        </w:rPr>
-        <w:t xml:space="preserve"> eu voltava para o primeiro episódio, at</w:t>
-      </w:r>
-      <w:r>
-        <w:rPr>
-          <w:sz w:val="24"/>
-          <w:szCs w:val="24"/>
-        </w:rPr>
-        <w:t xml:space="preserve">é </w:t>
-      </w:r>
-      <w:r>
-        <w:rPr>
-          <w:sz w:val="24"/>
-          <w:szCs w:val="24"/>
-        </w:rPr>
-        <w:t>aparecer algo novo para assistir, e foi assim que fui criando minha paixão por essa séri</w:t>
-      </w:r>
-      <w:r>
-        <w:rPr>
-          <w:sz w:val="24"/>
-          <w:szCs w:val="24"/>
-        </w:rPr>
-        <w:t>e, e todas as vezes que estava disponível na Netflix eu assistia</w:t>
-      </w:r>
-      <w:r>
-        <w:rPr>
-          <w:sz w:val="24"/>
-          <w:szCs w:val="24"/>
-        </w:rPr>
-        <w:t xml:space="preserve"> ela mais uma vez, sou apaixonado nessa série até hoje.</w:t>
-      </w:r>
-    </w:p>
-    <w:p/>
-    <w:p/>
-    <w:p>
-      <w:pPr>
-        <w:rPr>
-          <w:b/>
-          <w:bCs/>
-          <w:sz w:val="30"/>
-          <w:szCs w:val="30"/>
-        </w:rPr>
-      </w:pPr>
-      <w:r>
-        <w:rPr>
-          <w:b/>
-          <w:bCs/>
-          <w:sz w:val="30"/>
-          <w:szCs w:val="30"/>
-        </w:rPr>
-        <w:t xml:space="preserve">2. </w:t>
-      </w:r>
-      <w:r>
-        <w:rPr>
-          <w:b/>
-          <w:bCs/>
-          <w:sz w:val="30"/>
-          <w:szCs w:val="30"/>
-        </w:rPr>
-        <w:t>Objetivos do Projeto</w:t>
-      </w:r>
-      <w:r>
-        <w:rPr>
-          <w:b/>
-          <w:bCs/>
-          <w:sz w:val="30"/>
-          <w:szCs w:val="30"/>
-        </w:rPr>
-        <w:t xml:space="preserve"> </w:t>
-      </w:r>
-    </w:p>
-    <w:p>
-      <w:pPr>
-        <w:rPr>
-          <w:sz w:val="24"/>
-          <w:szCs w:val="24"/>
-        </w:rPr>
-      </w:pPr>
-      <w:r>
-        <w:rPr>
-          <w:sz w:val="24"/>
-          <w:szCs w:val="24"/>
-        </w:rPr>
-        <w:t xml:space="preserve">O objetivo do projeto é mostrar para os professores o quanto sou apaixonado e me identifico com essa série, também existe um quiz dentro </w:t>
-      </w:r>
-      <w:r>
-        <w:rPr>
-          <w:sz w:val="24"/>
-          <w:szCs w:val="24"/>
-        </w:rPr>
-        <w:t>do meu site</w:t>
-      </w:r>
-      <w:r>
-        <w:rPr>
-          <w:sz w:val="24"/>
-          <w:szCs w:val="24"/>
-        </w:rPr>
-        <w:t xml:space="preserve"> para que haja interação com o</w:t>
-      </w:r>
-      <w:r>
-        <w:rPr>
-          <w:sz w:val="24"/>
-          <w:szCs w:val="24"/>
-        </w:rPr>
-        <w:t>s</w:t>
-      </w:r>
-      <w:r>
-        <w:rPr>
-          <w:sz w:val="24"/>
-          <w:szCs w:val="24"/>
-        </w:rPr>
-        <w:t xml:space="preserve"> usuário</w:t>
-      </w:r>
-      <w:r>
-        <w:rPr>
-          <w:sz w:val="24"/>
-          <w:szCs w:val="24"/>
-        </w:rPr>
-        <w:t>s</w:t>
-      </w:r>
-      <w:r>
-        <w:rPr>
-          <w:sz w:val="24"/>
-          <w:szCs w:val="24"/>
-        </w:rPr>
-        <w:t>.</w:t>
-      </w:r>
-    </w:p>
-    <w:p/>
-    <w:p>
-      <w:pPr>
-        <w:rPr>
-          <w:b/>
-          <w:bCs/>
-          <w:sz w:val="30"/>
-          <w:szCs w:val="30"/>
-        </w:rPr>
-      </w:pPr>
-      <w:r>
-        <w:rPr>
-          <w:b/>
-          <w:bCs/>
-          <w:sz w:val="30"/>
-          <w:szCs w:val="30"/>
-        </w:rPr>
-        <w:lastRenderedPageBreak/>
         <w:t>3</w:t>
       </w:r>
       <w:r>
@@ -2040,6 +1950,7 @@
           <w:sz w:val="30"/>
           <w:szCs w:val="30"/>
         </w:rPr>
+        <w:lastRenderedPageBreak/>
         <w:t xml:space="preserve">4. </w:t>
       </w:r>
       <w:r>
@@ -2572,7 +2483,6 @@
           <w:lang w:eastAsia="pt-BR"/>
           <w14:ligatures w14:val="none"/>
         </w:rPr>
-        <w:lastRenderedPageBreak/>
         <w:t>Todos os tópicos da documentação devem estar preenchidos com clareza, capricho e formatação padronizada</w:t>
       </w:r>
       <w:r>
@@ -2813,6 +2723,7 @@
           <w:sz w:val="30"/>
           <w:szCs w:val="30"/>
         </w:rPr>
+        <w:lastRenderedPageBreak/>
         <w:t>4.5 Backlog de Requisitos</w:t>
       </w:r>
     </w:p>
@@ -3680,18 +3591,7 @@
                 <w:lang w:eastAsia="pt-BR"/>
                 <w14:ligatures w14:val="none"/>
               </w:rPr>
-              <w:t xml:space="preserve">Esses botões direcionam para os sites de streams que existe a possibilidade </w:t>
-            </w:r>
-            <w:r>
-              <w:rPr>
-                <w:rFonts w:ascii="Calibri" w:eastAsia="Times New Roman" w:hAnsi="Calibri" w:cs="Calibri"/>
-                <w:color w:val="000000"/>
-                <w:kern w:val="0"/>
-                <w:lang w:eastAsia="pt-BR"/>
-                <w14:ligatures w14:val="none"/>
-              </w:rPr>
-              <w:lastRenderedPageBreak/>
-              <w:t>de ter a série.</w:t>
+              <w:t>Esses botões direcionam para os sites de streams que existe a possibilidade de ter a série.</w:t>
             </w:r>
             <w:r>
               <w:rPr>
@@ -3732,7 +3632,6 @@
                 <w:lang w:eastAsia="pt-BR"/>
                 <w14:ligatures w14:val="none"/>
               </w:rPr>
-              <w:lastRenderedPageBreak/>
               <w:t>Funcional </w:t>
             </w:r>
           </w:p>
@@ -4265,6 +4164,7 @@
                 <w:lang w:eastAsia="pt-BR"/>
                 <w14:ligatures w14:val="none"/>
               </w:rPr>
+              <w:lastRenderedPageBreak/>
               <w:t>Tela de Login</w:t>
             </w:r>
           </w:p>
@@ -5243,59 +5143,6 @@
         </w:rPr>
       </w:pPr>
     </w:p>
-    <w:p/>
-    <w:p/>
-    <w:p/>
-    <w:p>
-      <w:pPr>
-        <w:rPr>
-          <w:b/>
-          <w:bCs/>
-          <w:sz w:val="30"/>
-          <w:szCs w:val="30"/>
-        </w:rPr>
-      </w:pPr>
-    </w:p>
-    <w:p>
-      <w:pPr>
-        <w:rPr>
-          <w:b/>
-          <w:bCs/>
-          <w:sz w:val="30"/>
-          <w:szCs w:val="30"/>
-        </w:rPr>
-      </w:pPr>
-    </w:p>
-    <w:p>
-      <w:pPr>
-        <w:rPr>
-          <w:b/>
-          <w:bCs/>
-          <w:sz w:val="30"/>
-          <w:szCs w:val="30"/>
-        </w:rPr>
-      </w:pPr>
-    </w:p>
-    <w:p>
-      <w:pPr>
-        <w:rPr>
-          <w:b/>
-          <w:bCs/>
-          <w:sz w:val="30"/>
-          <w:szCs w:val="30"/>
-        </w:rPr>
-      </w:pPr>
-    </w:p>
-    <w:p>
-      <w:pPr>
-        <w:rPr>
-          <w:b/>
-          <w:bCs/>
-          <w:sz w:val="30"/>
-          <w:szCs w:val="30"/>
-        </w:rPr>
-      </w:pPr>
-    </w:p>
     <w:p>
       <w:pPr>
         <w:rPr>
@@ -5415,6 +5262,36 @@
       <w:r>
         <w:t>.</w:t>
       </w:r>
+    </w:p>
+    <w:p>
+      <w:pPr>
+        <w:rPr>
+          <w:b/>
+          <w:bCs/>
+          <w:sz w:val="30"/>
+          <w:szCs w:val="30"/>
+        </w:rPr>
+      </w:pPr>
+    </w:p>
+    <w:p>
+      <w:pPr>
+        <w:rPr>
+          <w:b/>
+          <w:bCs/>
+          <w:sz w:val="30"/>
+          <w:szCs w:val="30"/>
+        </w:rPr>
+      </w:pPr>
+    </w:p>
+    <w:p>
+      <w:pPr>
+        <w:rPr>
+          <w:b/>
+          <w:bCs/>
+          <w:sz w:val="30"/>
+          <w:szCs w:val="30"/>
+        </w:rPr>
+      </w:pPr>
     </w:p>
     <w:p>
       <w:pPr>

</xml_diff>